<commit_message>
Update Caso practico - Guión.docx
</commit_message>
<xml_diff>
--- a/2.2 FAR/PS/Ejercicios/Trabajo/Caso practico - Guión.docx
+++ b/2.2 FAR/PS/Ejercicios/Trabajo/Caso practico - Guión.docx
@@ -1063,192 +1063,204 @@
     </w:p>
     <w:p>
       <w:pPr>
+        <w:pStyle w:val="Prrafodelista"/>
+        <w:numPr>
+          <w:ilvl w:val="0"/>
+          <w:numId w:val="39"/>
+        </w:numPr>
+        <w:spacing w:after="0"/>
+      </w:pPr>
+      <w:r>
+        <w:t>Retrovirus</w:t>
+      </w:r>
+    </w:p>
+    <w:p>
+      <w:pPr>
+        <w:pStyle w:val="Prrafodelista"/>
+        <w:numPr>
+          <w:ilvl w:val="0"/>
+          <w:numId w:val="39"/>
+        </w:numPr>
+        <w:spacing w:after="0"/>
+      </w:pPr>
+      <w:r>
+        <w:t xml:space="preserve">Infecta </w:t>
+      </w:r>
+      <w:r>
+        <w:t>a las células insertando el A</w:t>
+      </w:r>
+      <w:r>
+        <w:t>R</w:t>
+      </w:r>
+      <w:r>
+        <w:t>N del virus</w:t>
+      </w:r>
+      <w:r>
+        <w:t xml:space="preserve"> trasformado en ADN</w:t>
+      </w:r>
+      <w:r>
+        <w:t xml:space="preserve"> en el ADN propio de la célula</w:t>
+      </w:r>
+    </w:p>
+    <w:p>
+      <w:pPr>
+        <w:pStyle w:val="Prrafodelista"/>
+        <w:numPr>
+          <w:ilvl w:val="0"/>
+          <w:numId w:val="39"/>
+        </w:numPr>
+        <w:spacing w:after="0"/>
+      </w:pPr>
+      <w:r>
+        <w:t xml:space="preserve">No </w:t>
+      </w:r>
+      <w:r>
+        <w:t>dar síntomas</w:t>
+      </w:r>
+      <w:r>
+        <w:t xml:space="preserve"> graves</w:t>
+      </w:r>
+      <w:r>
+        <w:t xml:space="preserve"> durante años</w:t>
+      </w:r>
+    </w:p>
+    <w:p>
+      <w:pPr>
+        <w:pStyle w:val="Prrafodelista"/>
+        <w:numPr>
+          <w:ilvl w:val="0"/>
+          <w:numId w:val="39"/>
+        </w:numPr>
+        <w:spacing w:after="0"/>
+      </w:pPr>
+      <w:r>
+        <w:t>Ataca a los linfocitos T CD4+</w:t>
+      </w:r>
+    </w:p>
+    <w:p>
+      <w:pPr>
+        <w:pStyle w:val="Prrafodelista"/>
+        <w:numPr>
+          <w:ilvl w:val="0"/>
+          <w:numId w:val="39"/>
+        </w:numPr>
+        <w:spacing w:after="0"/>
+      </w:pPr>
+      <w:r>
+        <w:t>SIDA -&gt; sistema inmune debilitado, no puede combatir infecciones</w:t>
+      </w:r>
+    </w:p>
+    <w:p>
+      <w:pPr>
+        <w:pStyle w:val="Prrafodelista"/>
+        <w:numPr>
+          <w:ilvl w:val="0"/>
+          <w:numId w:val="39"/>
+        </w:numPr>
+        <w:spacing w:after="0"/>
+      </w:pPr>
+      <w:r>
+        <w:t>Tratamiento</w:t>
+      </w:r>
+    </w:p>
+    <w:p>
+      <w:pPr>
+        <w:pStyle w:val="Prrafodelista"/>
+        <w:numPr>
+          <w:ilvl w:val="0"/>
+          <w:numId w:val="39"/>
+        </w:numPr>
+        <w:spacing w:after="0"/>
+      </w:pPr>
+      <w:r>
+        <w:t>Antirretrovirales</w:t>
+      </w:r>
+      <w:r>
+        <w:t>: ralentizan/paralizan la enfermedad, pacientes no detectables por baja carga viral</w:t>
+      </w:r>
+    </w:p>
+    <w:p>
+      <w:pPr>
+        <w:pStyle w:val="Prrafodelista"/>
+        <w:numPr>
+          <w:ilvl w:val="0"/>
+          <w:numId w:val="39"/>
+        </w:numPr>
+        <w:spacing w:after="0"/>
+      </w:pPr>
+      <w:r>
+        <w:t>PPR: combaten la infección recién adquirida</w:t>
+      </w:r>
+    </w:p>
+    <w:p>
+      <w:pPr>
+        <w:pStyle w:val="Prrafodelista"/>
+        <w:numPr>
+          <w:ilvl w:val="0"/>
+          <w:numId w:val="39"/>
+        </w:numPr>
+        <w:spacing w:after="0"/>
+      </w:pPr>
+      <w:r>
+        <w:t>Infección</w:t>
+      </w:r>
+      <w:r>
+        <w:t xml:space="preserve"> grave</w:t>
+      </w:r>
+      <w:r>
+        <w:t>:</w:t>
+      </w:r>
+    </w:p>
+    <w:p>
+      <w:pPr>
+        <w:pStyle w:val="Prrafodelista"/>
         <w:numPr>
           <w:ilvl w:val="1"/>
-          <w:numId w:val="4"/>
-        </w:numPr>
-        <w:spacing w:after="0"/>
-      </w:pPr>
-      <w:r>
-        <w:t>Retrovirus</w:t>
-      </w:r>
-    </w:p>
-    <w:p>
-      <w:pPr>
+          <w:numId w:val="39"/>
+        </w:numPr>
+        <w:spacing w:after="0"/>
+      </w:pPr>
+      <w:r>
+        <w:t xml:space="preserve">Avances </w:t>
+      </w:r>
+      <w:r>
+        <w:t>de la medicina</w:t>
+      </w:r>
+      <w:r>
+        <w:t xml:space="preserve"> </w:t>
+      </w:r>
+      <w:r>
+        <w:t>de las últimas décadas</w:t>
+      </w:r>
+    </w:p>
+    <w:p>
+      <w:pPr>
+        <w:pStyle w:val="Prrafodelista"/>
         <w:numPr>
           <w:ilvl w:val="1"/>
-          <w:numId w:val="4"/>
-        </w:numPr>
-        <w:spacing w:after="0"/>
-      </w:pPr>
-      <w:r>
-        <w:t xml:space="preserve">Infecta </w:t>
-      </w:r>
-      <w:r>
-        <w:t>a las células insertando el A</w:t>
-      </w:r>
-      <w:r>
-        <w:t>R</w:t>
-      </w:r>
-      <w:r>
-        <w:t>N del virus</w:t>
-      </w:r>
-      <w:r>
-        <w:t xml:space="preserve"> trasformado en ADN</w:t>
-      </w:r>
-      <w:r>
-        <w:t xml:space="preserve"> en el ADN propio de la célula</w:t>
-      </w:r>
-    </w:p>
-    <w:p>
-      <w:pPr>
+          <w:numId w:val="39"/>
+        </w:numPr>
+        <w:spacing w:after="0"/>
+      </w:pPr>
+      <w:r>
+        <w:t>Pruebas y t</w:t>
+      </w:r>
+      <w:r>
+        <w:t>ratamiento</w:t>
+      </w:r>
+      <w:r>
+        <w:t xml:space="preserve"> (</w:t>
+      </w:r>
+      <w:r>
+        <w:t>antirretrovirales)</w:t>
+      </w:r>
+    </w:p>
+    <w:p>
+      <w:pPr>
+        <w:pStyle w:val="Prrafodelista"/>
         <w:numPr>
           <w:ilvl w:val="1"/>
-          <w:numId w:val="4"/>
-        </w:numPr>
-        <w:spacing w:after="0"/>
-      </w:pPr>
-      <w:r>
-        <w:t xml:space="preserve">No </w:t>
-      </w:r>
-      <w:r>
-        <w:t>dar síntomas</w:t>
-      </w:r>
-      <w:r>
-        <w:t xml:space="preserve"> graves</w:t>
-      </w:r>
-      <w:r>
-        <w:t xml:space="preserve"> durante años</w:t>
-      </w:r>
-    </w:p>
-    <w:p>
-      <w:pPr>
-        <w:numPr>
-          <w:ilvl w:val="1"/>
-          <w:numId w:val="4"/>
-        </w:numPr>
-        <w:spacing w:after="0"/>
-      </w:pPr>
-      <w:r>
-        <w:t>Ataca a los linfocitos T CD4+</w:t>
-      </w:r>
-    </w:p>
-    <w:p>
-      <w:pPr>
-        <w:numPr>
-          <w:ilvl w:val="1"/>
-          <w:numId w:val="4"/>
-        </w:numPr>
-        <w:spacing w:after="0"/>
-      </w:pPr>
-      <w:r>
-        <w:t>SIDA -&gt; sistema inmune debilitado, no puede combatir infecciones</w:t>
-      </w:r>
-    </w:p>
-    <w:p>
-      <w:pPr>
-        <w:numPr>
-          <w:ilvl w:val="1"/>
-          <w:numId w:val="4"/>
-        </w:numPr>
-        <w:spacing w:after="0"/>
-      </w:pPr>
-      <w:r>
-        <w:t>Tratamiento</w:t>
-      </w:r>
-    </w:p>
-    <w:p>
-      <w:pPr>
-        <w:numPr>
-          <w:ilvl w:val="1"/>
-          <w:numId w:val="4"/>
-        </w:numPr>
-        <w:spacing w:after="0"/>
-      </w:pPr>
-      <w:r>
-        <w:t>Antirretrovirales</w:t>
-      </w:r>
-      <w:r>
-        <w:t>: ralentizan/paralizan la enfermedad, pacientes no detectables por baja carga viral</w:t>
-      </w:r>
-    </w:p>
-    <w:p>
-      <w:pPr>
-        <w:numPr>
-          <w:ilvl w:val="1"/>
-          <w:numId w:val="4"/>
-        </w:numPr>
-        <w:spacing w:after="0"/>
-      </w:pPr>
-      <w:r>
-        <w:t>PPR: combaten la infección recién adquirida</w:t>
-      </w:r>
-    </w:p>
-    <w:p>
-      <w:pPr>
-        <w:numPr>
-          <w:ilvl w:val="1"/>
-          <w:numId w:val="4"/>
-        </w:numPr>
-        <w:spacing w:after="0"/>
-      </w:pPr>
-      <w:r>
-        <w:t>Infección</w:t>
-      </w:r>
-      <w:r>
-        <w:t xml:space="preserve"> grave</w:t>
-      </w:r>
-      <w:r>
-        <w:t>:</w:t>
-      </w:r>
-    </w:p>
-    <w:p>
-      <w:pPr>
-        <w:numPr>
-          <w:ilvl w:val="2"/>
-          <w:numId w:val="4"/>
-        </w:numPr>
-        <w:spacing w:after="0"/>
-      </w:pPr>
-      <w:r>
-        <w:t xml:space="preserve">Avances </w:t>
-      </w:r>
-      <w:r>
-        <w:t>de la medicina</w:t>
-      </w:r>
-      <w:r>
-        <w:t xml:space="preserve"> </w:t>
-      </w:r>
-      <w:r>
-        <w:t>de las últimas décadas</w:t>
-      </w:r>
-    </w:p>
-    <w:p>
-      <w:pPr>
-        <w:numPr>
-          <w:ilvl w:val="2"/>
-          <w:numId w:val="4"/>
-        </w:numPr>
-        <w:spacing w:after="0"/>
-      </w:pPr>
-      <w:r>
-        <w:t>Pruebas y t</w:t>
-      </w:r>
-      <w:r>
-        <w:t>ratamiento</w:t>
-      </w:r>
-      <w:r>
-        <w:t xml:space="preserve"> (</w:t>
-      </w:r>
-      <w:r>
-        <w:t>antirretrovirales)</w:t>
-      </w:r>
-    </w:p>
-    <w:p>
-      <w:pPr>
-        <w:numPr>
-          <w:ilvl w:val="2"/>
-          <w:numId w:val="4"/>
+          <w:numId w:val="39"/>
         </w:numPr>
         <w:spacing w:after="0"/>
       </w:pPr>
@@ -1305,9 +1317,10 @@
     </w:p>
     <w:p>
       <w:pPr>
-        <w:numPr>
-          <w:ilvl w:val="1"/>
-          <w:numId w:val="4"/>
+        <w:pStyle w:val="Prrafodelista"/>
+        <w:numPr>
+          <w:ilvl w:val="0"/>
+          <w:numId w:val="41"/>
         </w:numPr>
         <w:spacing w:after="0"/>
       </w:pPr>
@@ -1322,7 +1335,6 @@
       <w:r>
         <w:t xml:space="preserve">índrome de </w:t>
       </w:r>
-      <w:proofErr w:type="spellStart"/>
       <w:r>
         <w:rPr>
           <w:b/>
@@ -1343,11 +1355,7 @@
         <w:t>D</w:t>
       </w:r>
       <w:r>
-        <w:t>eficiencia</w:t>
-      </w:r>
-      <w:proofErr w:type="spellEnd"/>
-      <w:r>
-        <w:t xml:space="preserve"> </w:t>
+        <w:t xml:space="preserve">eficiencia </w:t>
       </w:r>
       <w:r>
         <w:rPr>
@@ -1363,9 +1371,10 @@
     </w:p>
     <w:p>
       <w:pPr>
-        <w:numPr>
-          <w:ilvl w:val="1"/>
-          <w:numId w:val="4"/>
+        <w:pStyle w:val="Prrafodelista"/>
+        <w:numPr>
+          <w:ilvl w:val="0"/>
+          <w:numId w:val="41"/>
         </w:numPr>
         <w:spacing w:after="0"/>
       </w:pPr>
@@ -1375,9 +1384,10 @@
     </w:p>
     <w:p>
       <w:pPr>
-        <w:numPr>
-          <w:ilvl w:val="1"/>
-          <w:numId w:val="4"/>
+        <w:pStyle w:val="Prrafodelista"/>
+        <w:numPr>
+          <w:ilvl w:val="0"/>
+          <w:numId w:val="41"/>
         </w:numPr>
         <w:spacing w:after="0"/>
       </w:pPr>
@@ -1387,9 +1397,10 @@
     </w:p>
     <w:p>
       <w:pPr>
-        <w:numPr>
-          <w:ilvl w:val="1"/>
-          <w:numId w:val="4"/>
+        <w:pStyle w:val="Prrafodelista"/>
+        <w:numPr>
+          <w:ilvl w:val="0"/>
+          <w:numId w:val="41"/>
         </w:numPr>
         <w:spacing w:after="0"/>
       </w:pPr>
@@ -1460,7 +1471,7 @@
         <w:pStyle w:val="Prrafodelista"/>
         <w:numPr>
           <w:ilvl w:val="0"/>
-          <w:numId w:val="27"/>
+          <w:numId w:val="42"/>
         </w:numPr>
         <w:spacing w:after="0"/>
         <w:rPr>
@@ -7180,6 +7191,119 @@
     </w:lvl>
   </w:abstractNum>
   <w:abstractNum w:abstractNumId="18">
+    <w:nsid w:val="2FF178DE"/>
+    <w:multiLevelType w:val="hybridMultilevel"/>
+    <w:tmpl w:val="71E27EB2"/>
+    <w:lvl w:ilvl="0" w:tplc="0C0A0001">
+      <w:start w:val="1"/>
+      <w:numFmt w:val="bullet"/>
+      <w:lvlText w:val=""/>
+      <w:lvlJc w:val="left"/>
+      <w:pPr>
+        <w:ind w:left="360" w:hanging="360"/>
+      </w:pPr>
+      <w:rPr>
+        <w:rFonts w:ascii="Symbol" w:hAnsi="Symbol" w:hint="default"/>
+      </w:rPr>
+    </w:lvl>
+    <w:lvl w:ilvl="1" w:tplc="0C0A0003" w:tentative="1">
+      <w:start w:val="1"/>
+      <w:numFmt w:val="bullet"/>
+      <w:lvlText w:val="o"/>
+      <w:lvlJc w:val="left"/>
+      <w:pPr>
+        <w:ind w:left="1080" w:hanging="360"/>
+      </w:pPr>
+      <w:rPr>
+        <w:rFonts w:ascii="Courier New" w:hAnsi="Courier New" w:cs="Courier New" w:hint="default"/>
+      </w:rPr>
+    </w:lvl>
+    <w:lvl w:ilvl="2" w:tplc="0C0A0005" w:tentative="1">
+      <w:start w:val="1"/>
+      <w:numFmt w:val="bullet"/>
+      <w:lvlText w:val=""/>
+      <w:lvlJc w:val="left"/>
+      <w:pPr>
+        <w:ind w:left="1800" w:hanging="360"/>
+      </w:pPr>
+      <w:rPr>
+        <w:rFonts w:ascii="Wingdings" w:hAnsi="Wingdings" w:hint="default"/>
+      </w:rPr>
+    </w:lvl>
+    <w:lvl w:ilvl="3" w:tplc="0C0A0001" w:tentative="1">
+      <w:start w:val="1"/>
+      <w:numFmt w:val="bullet"/>
+      <w:lvlText w:val=""/>
+      <w:lvlJc w:val="left"/>
+      <w:pPr>
+        <w:ind w:left="2520" w:hanging="360"/>
+      </w:pPr>
+      <w:rPr>
+        <w:rFonts w:ascii="Symbol" w:hAnsi="Symbol" w:hint="default"/>
+      </w:rPr>
+    </w:lvl>
+    <w:lvl w:ilvl="4" w:tplc="0C0A0003" w:tentative="1">
+      <w:start w:val="1"/>
+      <w:numFmt w:val="bullet"/>
+      <w:lvlText w:val="o"/>
+      <w:lvlJc w:val="left"/>
+      <w:pPr>
+        <w:ind w:left="3240" w:hanging="360"/>
+      </w:pPr>
+      <w:rPr>
+        <w:rFonts w:ascii="Courier New" w:hAnsi="Courier New" w:cs="Courier New" w:hint="default"/>
+      </w:rPr>
+    </w:lvl>
+    <w:lvl w:ilvl="5" w:tplc="0C0A0005" w:tentative="1">
+      <w:start w:val="1"/>
+      <w:numFmt w:val="bullet"/>
+      <w:lvlText w:val=""/>
+      <w:lvlJc w:val="left"/>
+      <w:pPr>
+        <w:ind w:left="3960" w:hanging="360"/>
+      </w:pPr>
+      <w:rPr>
+        <w:rFonts w:ascii="Wingdings" w:hAnsi="Wingdings" w:hint="default"/>
+      </w:rPr>
+    </w:lvl>
+    <w:lvl w:ilvl="6" w:tplc="0C0A0001" w:tentative="1">
+      <w:start w:val="1"/>
+      <w:numFmt w:val="bullet"/>
+      <w:lvlText w:val=""/>
+      <w:lvlJc w:val="left"/>
+      <w:pPr>
+        <w:ind w:left="4680" w:hanging="360"/>
+      </w:pPr>
+      <w:rPr>
+        <w:rFonts w:ascii="Symbol" w:hAnsi="Symbol" w:hint="default"/>
+      </w:rPr>
+    </w:lvl>
+    <w:lvl w:ilvl="7" w:tplc="0C0A0003" w:tentative="1">
+      <w:start w:val="1"/>
+      <w:numFmt w:val="bullet"/>
+      <w:lvlText w:val="o"/>
+      <w:lvlJc w:val="left"/>
+      <w:pPr>
+        <w:ind w:left="5400" w:hanging="360"/>
+      </w:pPr>
+      <w:rPr>
+        <w:rFonts w:ascii="Courier New" w:hAnsi="Courier New" w:cs="Courier New" w:hint="default"/>
+      </w:rPr>
+    </w:lvl>
+    <w:lvl w:ilvl="8" w:tplc="0C0A0005" w:tentative="1">
+      <w:start w:val="1"/>
+      <w:numFmt w:val="bullet"/>
+      <w:lvlText w:val=""/>
+      <w:lvlJc w:val="left"/>
+      <w:pPr>
+        <w:ind w:left="6120" w:hanging="360"/>
+      </w:pPr>
+      <w:rPr>
+        <w:rFonts w:ascii="Wingdings" w:hAnsi="Wingdings" w:hint="default"/>
+      </w:rPr>
+    </w:lvl>
+  </w:abstractNum>
+  <w:abstractNum w:abstractNumId="19">
     <w:nsid w:val="33B138A2"/>
     <w:multiLevelType w:val="hybridMultilevel"/>
     <w:tmpl w:val="C0F28AE0"/>
@@ -7319,7 +7443,7 @@
       </w:rPr>
     </w:lvl>
   </w:abstractNum>
-  <w:abstractNum w:abstractNumId="19">
+  <w:abstractNum w:abstractNumId="20">
     <w:nsid w:val="38A006F8"/>
     <w:multiLevelType w:val="hybridMultilevel"/>
     <w:tmpl w:val="F0B61630"/>
@@ -7432,10 +7556,10 @@
       </w:rPr>
     </w:lvl>
   </w:abstractNum>
-  <w:abstractNum w:abstractNumId="20">
+  <w:abstractNum w:abstractNumId="21">
     <w:nsid w:val="3C4B3A94"/>
     <w:multiLevelType w:val="hybridMultilevel"/>
-    <w:tmpl w:val="9A0A20EA"/>
+    <w:tmpl w:val="C1A45B3E"/>
     <w:lvl w:ilvl="0" w:tplc="0C0A0001">
       <w:start w:val="1"/>
       <w:numFmt w:val="bullet"/>
@@ -7545,7 +7669,7 @@
       </w:rPr>
     </w:lvl>
   </w:abstractNum>
-  <w:abstractNum w:abstractNumId="21">
+  <w:abstractNum w:abstractNumId="22">
     <w:nsid w:val="42557583"/>
     <w:multiLevelType w:val="hybridMultilevel"/>
     <w:tmpl w:val="0222377A"/>
@@ -7658,7 +7782,7 @@
       </w:rPr>
     </w:lvl>
   </w:abstractNum>
-  <w:abstractNum w:abstractNumId="22">
+  <w:abstractNum w:abstractNumId="23">
     <w:nsid w:val="42920B22"/>
     <w:multiLevelType w:val="hybridMultilevel"/>
     <w:tmpl w:val="704A269E"/>
@@ -7771,7 +7895,7 @@
       </w:rPr>
     </w:lvl>
   </w:abstractNum>
-  <w:abstractNum w:abstractNumId="23">
+  <w:abstractNum w:abstractNumId="24">
     <w:nsid w:val="4343328C"/>
     <w:multiLevelType w:val="hybridMultilevel"/>
     <w:tmpl w:val="BDF26A5C"/>
@@ -7884,7 +8008,7 @@
       </w:rPr>
     </w:lvl>
   </w:abstractNum>
-  <w:abstractNum w:abstractNumId="24">
+  <w:abstractNum w:abstractNumId="25">
     <w:nsid w:val="438A3D6F"/>
     <w:multiLevelType w:val="hybridMultilevel"/>
     <w:tmpl w:val="D422D4BA"/>
@@ -8024,7 +8148,7 @@
       </w:rPr>
     </w:lvl>
   </w:abstractNum>
-  <w:abstractNum w:abstractNumId="25">
+  <w:abstractNum w:abstractNumId="26">
     <w:nsid w:val="463C4105"/>
     <w:multiLevelType w:val="hybridMultilevel"/>
     <w:tmpl w:val="049C43DC"/>
@@ -8137,7 +8261,120 @@
       </w:rPr>
     </w:lvl>
   </w:abstractNum>
-  <w:abstractNum w:abstractNumId="26">
+  <w:abstractNum w:abstractNumId="27">
+    <w:nsid w:val="475C5DEF"/>
+    <w:multiLevelType w:val="hybridMultilevel"/>
+    <w:tmpl w:val="B458390A"/>
+    <w:lvl w:ilvl="0" w:tplc="0C0A0001">
+      <w:start w:val="1"/>
+      <w:numFmt w:val="bullet"/>
+      <w:lvlText w:val=""/>
+      <w:lvlJc w:val="left"/>
+      <w:pPr>
+        <w:ind w:left="360" w:hanging="360"/>
+      </w:pPr>
+      <w:rPr>
+        <w:rFonts w:ascii="Symbol" w:hAnsi="Symbol" w:hint="default"/>
+      </w:rPr>
+    </w:lvl>
+    <w:lvl w:ilvl="1" w:tplc="0C0A0003" w:tentative="1">
+      <w:start w:val="1"/>
+      <w:numFmt w:val="bullet"/>
+      <w:lvlText w:val="o"/>
+      <w:lvlJc w:val="left"/>
+      <w:pPr>
+        <w:ind w:left="1080" w:hanging="360"/>
+      </w:pPr>
+      <w:rPr>
+        <w:rFonts w:ascii="Courier New" w:hAnsi="Courier New" w:cs="Courier New" w:hint="default"/>
+      </w:rPr>
+    </w:lvl>
+    <w:lvl w:ilvl="2" w:tplc="0C0A0005" w:tentative="1">
+      <w:start w:val="1"/>
+      <w:numFmt w:val="bullet"/>
+      <w:lvlText w:val=""/>
+      <w:lvlJc w:val="left"/>
+      <w:pPr>
+        <w:ind w:left="1800" w:hanging="360"/>
+      </w:pPr>
+      <w:rPr>
+        <w:rFonts w:ascii="Wingdings" w:hAnsi="Wingdings" w:hint="default"/>
+      </w:rPr>
+    </w:lvl>
+    <w:lvl w:ilvl="3" w:tplc="0C0A0001" w:tentative="1">
+      <w:start w:val="1"/>
+      <w:numFmt w:val="bullet"/>
+      <w:lvlText w:val=""/>
+      <w:lvlJc w:val="left"/>
+      <w:pPr>
+        <w:ind w:left="2520" w:hanging="360"/>
+      </w:pPr>
+      <w:rPr>
+        <w:rFonts w:ascii="Symbol" w:hAnsi="Symbol" w:hint="default"/>
+      </w:rPr>
+    </w:lvl>
+    <w:lvl w:ilvl="4" w:tplc="0C0A0003" w:tentative="1">
+      <w:start w:val="1"/>
+      <w:numFmt w:val="bullet"/>
+      <w:lvlText w:val="o"/>
+      <w:lvlJc w:val="left"/>
+      <w:pPr>
+        <w:ind w:left="3240" w:hanging="360"/>
+      </w:pPr>
+      <w:rPr>
+        <w:rFonts w:ascii="Courier New" w:hAnsi="Courier New" w:cs="Courier New" w:hint="default"/>
+      </w:rPr>
+    </w:lvl>
+    <w:lvl w:ilvl="5" w:tplc="0C0A0005" w:tentative="1">
+      <w:start w:val="1"/>
+      <w:numFmt w:val="bullet"/>
+      <w:lvlText w:val=""/>
+      <w:lvlJc w:val="left"/>
+      <w:pPr>
+        <w:ind w:left="3960" w:hanging="360"/>
+      </w:pPr>
+      <w:rPr>
+        <w:rFonts w:ascii="Wingdings" w:hAnsi="Wingdings" w:hint="default"/>
+      </w:rPr>
+    </w:lvl>
+    <w:lvl w:ilvl="6" w:tplc="0C0A0001" w:tentative="1">
+      <w:start w:val="1"/>
+      <w:numFmt w:val="bullet"/>
+      <w:lvlText w:val=""/>
+      <w:lvlJc w:val="left"/>
+      <w:pPr>
+        <w:ind w:left="4680" w:hanging="360"/>
+      </w:pPr>
+      <w:rPr>
+        <w:rFonts w:ascii="Symbol" w:hAnsi="Symbol" w:hint="default"/>
+      </w:rPr>
+    </w:lvl>
+    <w:lvl w:ilvl="7" w:tplc="0C0A0003" w:tentative="1">
+      <w:start w:val="1"/>
+      <w:numFmt w:val="bullet"/>
+      <w:lvlText w:val="o"/>
+      <w:lvlJc w:val="left"/>
+      <w:pPr>
+        <w:ind w:left="5400" w:hanging="360"/>
+      </w:pPr>
+      <w:rPr>
+        <w:rFonts w:ascii="Courier New" w:hAnsi="Courier New" w:cs="Courier New" w:hint="default"/>
+      </w:rPr>
+    </w:lvl>
+    <w:lvl w:ilvl="8" w:tplc="0C0A0005" w:tentative="1">
+      <w:start w:val="1"/>
+      <w:numFmt w:val="bullet"/>
+      <w:lvlText w:val=""/>
+      <w:lvlJc w:val="left"/>
+      <w:pPr>
+        <w:ind w:left="6120" w:hanging="360"/>
+      </w:pPr>
+      <w:rPr>
+        <w:rFonts w:ascii="Wingdings" w:hAnsi="Wingdings" w:hint="default"/>
+      </w:rPr>
+    </w:lvl>
+  </w:abstractNum>
+  <w:abstractNum w:abstractNumId="28">
     <w:nsid w:val="4C9C3C22"/>
     <w:multiLevelType w:val="hybridMultilevel"/>
     <w:tmpl w:val="485EA33C"/>
@@ -8250,7 +8487,120 @@
       </w:rPr>
     </w:lvl>
   </w:abstractNum>
-  <w:abstractNum w:abstractNumId="27">
+  <w:abstractNum w:abstractNumId="29">
+    <w:nsid w:val="4D8702EB"/>
+    <w:multiLevelType w:val="hybridMultilevel"/>
+    <w:tmpl w:val="3CA27172"/>
+    <w:lvl w:ilvl="0" w:tplc="0C0A0001">
+      <w:start w:val="1"/>
+      <w:numFmt w:val="bullet"/>
+      <w:lvlText w:val=""/>
+      <w:lvlJc w:val="left"/>
+      <w:pPr>
+        <w:ind w:left="360" w:hanging="360"/>
+      </w:pPr>
+      <w:rPr>
+        <w:rFonts w:ascii="Symbol" w:hAnsi="Symbol" w:hint="default"/>
+      </w:rPr>
+    </w:lvl>
+    <w:lvl w:ilvl="1" w:tplc="0C0A0003">
+      <w:start w:val="1"/>
+      <w:numFmt w:val="bullet"/>
+      <w:lvlText w:val="o"/>
+      <w:lvlJc w:val="left"/>
+      <w:pPr>
+        <w:ind w:left="1080" w:hanging="360"/>
+      </w:pPr>
+      <w:rPr>
+        <w:rFonts w:ascii="Courier New" w:hAnsi="Courier New" w:cs="Courier New" w:hint="default"/>
+      </w:rPr>
+    </w:lvl>
+    <w:lvl w:ilvl="2" w:tplc="0C0A0005">
+      <w:start w:val="1"/>
+      <w:numFmt w:val="bullet"/>
+      <w:lvlText w:val=""/>
+      <w:lvlJc w:val="left"/>
+      <w:pPr>
+        <w:ind w:left="1800" w:hanging="360"/>
+      </w:pPr>
+      <w:rPr>
+        <w:rFonts w:ascii="Wingdings" w:hAnsi="Wingdings" w:hint="default"/>
+      </w:rPr>
+    </w:lvl>
+    <w:lvl w:ilvl="3" w:tplc="0C0A0001" w:tentative="1">
+      <w:start w:val="1"/>
+      <w:numFmt w:val="bullet"/>
+      <w:lvlText w:val=""/>
+      <w:lvlJc w:val="left"/>
+      <w:pPr>
+        <w:ind w:left="2520" w:hanging="360"/>
+      </w:pPr>
+      <w:rPr>
+        <w:rFonts w:ascii="Symbol" w:hAnsi="Symbol" w:hint="default"/>
+      </w:rPr>
+    </w:lvl>
+    <w:lvl w:ilvl="4" w:tplc="0C0A0003" w:tentative="1">
+      <w:start w:val="1"/>
+      <w:numFmt w:val="bullet"/>
+      <w:lvlText w:val="o"/>
+      <w:lvlJc w:val="left"/>
+      <w:pPr>
+        <w:ind w:left="3240" w:hanging="360"/>
+      </w:pPr>
+      <w:rPr>
+        <w:rFonts w:ascii="Courier New" w:hAnsi="Courier New" w:cs="Courier New" w:hint="default"/>
+      </w:rPr>
+    </w:lvl>
+    <w:lvl w:ilvl="5" w:tplc="0C0A0005" w:tentative="1">
+      <w:start w:val="1"/>
+      <w:numFmt w:val="bullet"/>
+      <w:lvlText w:val=""/>
+      <w:lvlJc w:val="left"/>
+      <w:pPr>
+        <w:ind w:left="3960" w:hanging="360"/>
+      </w:pPr>
+      <w:rPr>
+        <w:rFonts w:ascii="Wingdings" w:hAnsi="Wingdings" w:hint="default"/>
+      </w:rPr>
+    </w:lvl>
+    <w:lvl w:ilvl="6" w:tplc="0C0A0001" w:tentative="1">
+      <w:start w:val="1"/>
+      <w:numFmt w:val="bullet"/>
+      <w:lvlText w:val=""/>
+      <w:lvlJc w:val="left"/>
+      <w:pPr>
+        <w:ind w:left="4680" w:hanging="360"/>
+      </w:pPr>
+      <w:rPr>
+        <w:rFonts w:ascii="Symbol" w:hAnsi="Symbol" w:hint="default"/>
+      </w:rPr>
+    </w:lvl>
+    <w:lvl w:ilvl="7" w:tplc="0C0A0003" w:tentative="1">
+      <w:start w:val="1"/>
+      <w:numFmt w:val="bullet"/>
+      <w:lvlText w:val="o"/>
+      <w:lvlJc w:val="left"/>
+      <w:pPr>
+        <w:ind w:left="5400" w:hanging="360"/>
+      </w:pPr>
+      <w:rPr>
+        <w:rFonts w:ascii="Courier New" w:hAnsi="Courier New" w:cs="Courier New" w:hint="default"/>
+      </w:rPr>
+    </w:lvl>
+    <w:lvl w:ilvl="8" w:tplc="0C0A0005" w:tentative="1">
+      <w:start w:val="1"/>
+      <w:numFmt w:val="bullet"/>
+      <w:lvlText w:val=""/>
+      <w:lvlJc w:val="left"/>
+      <w:pPr>
+        <w:ind w:left="6120" w:hanging="360"/>
+      </w:pPr>
+      <w:rPr>
+        <w:rFonts w:ascii="Wingdings" w:hAnsi="Wingdings" w:hint="default"/>
+      </w:rPr>
+    </w:lvl>
+  </w:abstractNum>
+  <w:abstractNum w:abstractNumId="30">
     <w:nsid w:val="52E976DF"/>
     <w:multiLevelType w:val="hybridMultilevel"/>
     <w:tmpl w:val="40DEE23A"/>
@@ -8363,7 +8713,7 @@
       </w:rPr>
     </w:lvl>
   </w:abstractNum>
-  <w:abstractNum w:abstractNumId="28">
+  <w:abstractNum w:abstractNumId="31">
     <w:nsid w:val="5B2F5B2A"/>
     <w:multiLevelType w:val="hybridMultilevel"/>
     <w:tmpl w:val="B974483C"/>
@@ -8476,7 +8826,120 @@
       </w:rPr>
     </w:lvl>
   </w:abstractNum>
-  <w:abstractNum w:abstractNumId="29">
+  <w:abstractNum w:abstractNumId="32">
+    <w:nsid w:val="5F004DA7"/>
+    <w:multiLevelType w:val="hybridMultilevel"/>
+    <w:tmpl w:val="A02AECC4"/>
+    <w:lvl w:ilvl="0" w:tplc="0C0A0001">
+      <w:start w:val="1"/>
+      <w:numFmt w:val="bullet"/>
+      <w:lvlText w:val=""/>
+      <w:lvlJc w:val="left"/>
+      <w:pPr>
+        <w:ind w:left="720" w:hanging="360"/>
+      </w:pPr>
+      <w:rPr>
+        <w:rFonts w:ascii="Symbol" w:hAnsi="Symbol" w:hint="default"/>
+      </w:rPr>
+    </w:lvl>
+    <w:lvl w:ilvl="1" w:tplc="0C0A0003">
+      <w:start w:val="1"/>
+      <w:numFmt w:val="bullet"/>
+      <w:lvlText w:val="o"/>
+      <w:lvlJc w:val="left"/>
+      <w:pPr>
+        <w:ind w:left="1440" w:hanging="360"/>
+      </w:pPr>
+      <w:rPr>
+        <w:rFonts w:ascii="Courier New" w:hAnsi="Courier New" w:cs="Courier New" w:hint="default"/>
+      </w:rPr>
+    </w:lvl>
+    <w:lvl w:ilvl="2" w:tplc="0C0A0005">
+      <w:start w:val="1"/>
+      <w:numFmt w:val="bullet"/>
+      <w:lvlText w:val=""/>
+      <w:lvlJc w:val="left"/>
+      <w:pPr>
+        <w:ind w:left="2160" w:hanging="360"/>
+      </w:pPr>
+      <w:rPr>
+        <w:rFonts w:ascii="Wingdings" w:hAnsi="Wingdings" w:hint="default"/>
+      </w:rPr>
+    </w:lvl>
+    <w:lvl w:ilvl="3" w:tplc="0C0A0001" w:tentative="1">
+      <w:start w:val="1"/>
+      <w:numFmt w:val="bullet"/>
+      <w:lvlText w:val=""/>
+      <w:lvlJc w:val="left"/>
+      <w:pPr>
+        <w:ind w:left="2880" w:hanging="360"/>
+      </w:pPr>
+      <w:rPr>
+        <w:rFonts w:ascii="Symbol" w:hAnsi="Symbol" w:hint="default"/>
+      </w:rPr>
+    </w:lvl>
+    <w:lvl w:ilvl="4" w:tplc="0C0A0003" w:tentative="1">
+      <w:start w:val="1"/>
+      <w:numFmt w:val="bullet"/>
+      <w:lvlText w:val="o"/>
+      <w:lvlJc w:val="left"/>
+      <w:pPr>
+        <w:ind w:left="3600" w:hanging="360"/>
+      </w:pPr>
+      <w:rPr>
+        <w:rFonts w:ascii="Courier New" w:hAnsi="Courier New" w:cs="Courier New" w:hint="default"/>
+      </w:rPr>
+    </w:lvl>
+    <w:lvl w:ilvl="5" w:tplc="0C0A0005" w:tentative="1">
+      <w:start w:val="1"/>
+      <w:numFmt w:val="bullet"/>
+      <w:lvlText w:val=""/>
+      <w:lvlJc w:val="left"/>
+      <w:pPr>
+        <w:ind w:left="4320" w:hanging="360"/>
+      </w:pPr>
+      <w:rPr>
+        <w:rFonts w:ascii="Wingdings" w:hAnsi="Wingdings" w:hint="default"/>
+      </w:rPr>
+    </w:lvl>
+    <w:lvl w:ilvl="6" w:tplc="0C0A0001" w:tentative="1">
+      <w:start w:val="1"/>
+      <w:numFmt w:val="bullet"/>
+      <w:lvlText w:val=""/>
+      <w:lvlJc w:val="left"/>
+      <w:pPr>
+        <w:ind w:left="5040" w:hanging="360"/>
+      </w:pPr>
+      <w:rPr>
+        <w:rFonts w:ascii="Symbol" w:hAnsi="Symbol" w:hint="default"/>
+      </w:rPr>
+    </w:lvl>
+    <w:lvl w:ilvl="7" w:tplc="0C0A0003" w:tentative="1">
+      <w:start w:val="1"/>
+      <w:numFmt w:val="bullet"/>
+      <w:lvlText w:val="o"/>
+      <w:lvlJc w:val="left"/>
+      <w:pPr>
+        <w:ind w:left="5760" w:hanging="360"/>
+      </w:pPr>
+      <w:rPr>
+        <w:rFonts w:ascii="Courier New" w:hAnsi="Courier New" w:cs="Courier New" w:hint="default"/>
+      </w:rPr>
+    </w:lvl>
+    <w:lvl w:ilvl="8" w:tplc="0C0A0005" w:tentative="1">
+      <w:start w:val="1"/>
+      <w:numFmt w:val="bullet"/>
+      <w:lvlText w:val=""/>
+      <w:lvlJc w:val="left"/>
+      <w:pPr>
+        <w:ind w:left="6480" w:hanging="360"/>
+      </w:pPr>
+      <w:rPr>
+        <w:rFonts w:ascii="Wingdings" w:hAnsi="Wingdings" w:hint="default"/>
+      </w:rPr>
+    </w:lvl>
+  </w:abstractNum>
+  <w:abstractNum w:abstractNumId="33">
     <w:nsid w:val="668123C1"/>
     <w:multiLevelType w:val="hybridMultilevel"/>
     <w:tmpl w:val="9912AD8E"/>
@@ -8589,7 +9052,7 @@
       </w:rPr>
     </w:lvl>
   </w:abstractNum>
-  <w:abstractNum w:abstractNumId="30">
+  <w:abstractNum w:abstractNumId="34">
     <w:nsid w:val="681A0A02"/>
     <w:multiLevelType w:val="hybridMultilevel"/>
     <w:tmpl w:val="1C2890B8"/>
@@ -8702,7 +9165,7 @@
       </w:rPr>
     </w:lvl>
   </w:abstractNum>
-  <w:abstractNum w:abstractNumId="31">
+  <w:abstractNum w:abstractNumId="35">
     <w:nsid w:val="6A255267"/>
     <w:multiLevelType w:val="hybridMultilevel"/>
     <w:tmpl w:val="6ACC9F2E"/>
@@ -8815,7 +9278,7 @@
       </w:rPr>
     </w:lvl>
   </w:abstractNum>
-  <w:abstractNum w:abstractNumId="32">
+  <w:abstractNum w:abstractNumId="36">
     <w:nsid w:val="711633DE"/>
     <w:multiLevelType w:val="hybridMultilevel"/>
     <w:tmpl w:val="18EEC8A0"/>
@@ -8928,7 +9391,7 @@
       </w:rPr>
     </w:lvl>
   </w:abstractNum>
-  <w:abstractNum w:abstractNumId="33">
+  <w:abstractNum w:abstractNumId="37">
     <w:nsid w:val="720A3C80"/>
     <w:multiLevelType w:val="hybridMultilevel"/>
     <w:tmpl w:val="70D4050C"/>
@@ -9041,7 +9504,7 @@
       </w:rPr>
     </w:lvl>
   </w:abstractNum>
-  <w:abstractNum w:abstractNumId="34">
+  <w:abstractNum w:abstractNumId="38">
     <w:nsid w:val="75A33B71"/>
     <w:multiLevelType w:val="hybridMultilevel"/>
     <w:tmpl w:val="4518F9CA"/>
@@ -9154,7 +9617,7 @@
       </w:rPr>
     </w:lvl>
   </w:abstractNum>
-  <w:abstractNum w:abstractNumId="35">
+  <w:abstractNum w:abstractNumId="39">
     <w:nsid w:val="7B220F8D"/>
     <w:multiLevelType w:val="hybridMultilevel"/>
     <w:tmpl w:val="836EB0FE"/>
@@ -9240,7 +9703,120 @@
       </w:pPr>
     </w:lvl>
   </w:abstractNum>
-  <w:abstractNum w:abstractNumId="36">
+  <w:abstractNum w:abstractNumId="40">
+    <w:nsid w:val="7C423B14"/>
+    <w:multiLevelType w:val="hybridMultilevel"/>
+    <w:tmpl w:val="61F0BF7E"/>
+    <w:lvl w:ilvl="0" w:tplc="0C0A0001">
+      <w:start w:val="1"/>
+      <w:numFmt w:val="bullet"/>
+      <w:lvlText w:val=""/>
+      <w:lvlJc w:val="left"/>
+      <w:pPr>
+        <w:ind w:left="720" w:hanging="360"/>
+      </w:pPr>
+      <w:rPr>
+        <w:rFonts w:ascii="Symbol" w:hAnsi="Symbol" w:hint="default"/>
+      </w:rPr>
+    </w:lvl>
+    <w:lvl w:ilvl="1" w:tplc="0C0A0003">
+      <w:start w:val="1"/>
+      <w:numFmt w:val="bullet"/>
+      <w:lvlText w:val="o"/>
+      <w:lvlJc w:val="left"/>
+      <w:pPr>
+        <w:ind w:left="1440" w:hanging="360"/>
+      </w:pPr>
+      <w:rPr>
+        <w:rFonts w:ascii="Courier New" w:hAnsi="Courier New" w:cs="Courier New" w:hint="default"/>
+      </w:rPr>
+    </w:lvl>
+    <w:lvl w:ilvl="2" w:tplc="0C0A0005" w:tentative="1">
+      <w:start w:val="1"/>
+      <w:numFmt w:val="bullet"/>
+      <w:lvlText w:val=""/>
+      <w:lvlJc w:val="left"/>
+      <w:pPr>
+        <w:ind w:left="2160" w:hanging="360"/>
+      </w:pPr>
+      <w:rPr>
+        <w:rFonts w:ascii="Wingdings" w:hAnsi="Wingdings" w:hint="default"/>
+      </w:rPr>
+    </w:lvl>
+    <w:lvl w:ilvl="3" w:tplc="0C0A0001" w:tentative="1">
+      <w:start w:val="1"/>
+      <w:numFmt w:val="bullet"/>
+      <w:lvlText w:val=""/>
+      <w:lvlJc w:val="left"/>
+      <w:pPr>
+        <w:ind w:left="2880" w:hanging="360"/>
+      </w:pPr>
+      <w:rPr>
+        <w:rFonts w:ascii="Symbol" w:hAnsi="Symbol" w:hint="default"/>
+      </w:rPr>
+    </w:lvl>
+    <w:lvl w:ilvl="4" w:tplc="0C0A0003" w:tentative="1">
+      <w:start w:val="1"/>
+      <w:numFmt w:val="bullet"/>
+      <w:lvlText w:val="o"/>
+      <w:lvlJc w:val="left"/>
+      <w:pPr>
+        <w:ind w:left="3600" w:hanging="360"/>
+      </w:pPr>
+      <w:rPr>
+        <w:rFonts w:ascii="Courier New" w:hAnsi="Courier New" w:cs="Courier New" w:hint="default"/>
+      </w:rPr>
+    </w:lvl>
+    <w:lvl w:ilvl="5" w:tplc="0C0A0005" w:tentative="1">
+      <w:start w:val="1"/>
+      <w:numFmt w:val="bullet"/>
+      <w:lvlText w:val=""/>
+      <w:lvlJc w:val="left"/>
+      <w:pPr>
+        <w:ind w:left="4320" w:hanging="360"/>
+      </w:pPr>
+      <w:rPr>
+        <w:rFonts w:ascii="Wingdings" w:hAnsi="Wingdings" w:hint="default"/>
+      </w:rPr>
+    </w:lvl>
+    <w:lvl w:ilvl="6" w:tplc="0C0A0001" w:tentative="1">
+      <w:start w:val="1"/>
+      <w:numFmt w:val="bullet"/>
+      <w:lvlText w:val=""/>
+      <w:lvlJc w:val="left"/>
+      <w:pPr>
+        <w:ind w:left="5040" w:hanging="360"/>
+      </w:pPr>
+      <w:rPr>
+        <w:rFonts w:ascii="Symbol" w:hAnsi="Symbol" w:hint="default"/>
+      </w:rPr>
+    </w:lvl>
+    <w:lvl w:ilvl="7" w:tplc="0C0A0003" w:tentative="1">
+      <w:start w:val="1"/>
+      <w:numFmt w:val="bullet"/>
+      <w:lvlText w:val="o"/>
+      <w:lvlJc w:val="left"/>
+      <w:pPr>
+        <w:ind w:left="5760" w:hanging="360"/>
+      </w:pPr>
+      <w:rPr>
+        <w:rFonts w:ascii="Courier New" w:hAnsi="Courier New" w:cs="Courier New" w:hint="default"/>
+      </w:rPr>
+    </w:lvl>
+    <w:lvl w:ilvl="8" w:tplc="0C0A0005" w:tentative="1">
+      <w:start w:val="1"/>
+      <w:numFmt w:val="bullet"/>
+      <w:lvlText w:val=""/>
+      <w:lvlJc w:val="left"/>
+      <w:pPr>
+        <w:ind w:left="6480" w:hanging="360"/>
+      </w:pPr>
+      <w:rPr>
+        <w:rFonts w:ascii="Wingdings" w:hAnsi="Wingdings" w:hint="default"/>
+      </w:rPr>
+    </w:lvl>
+  </w:abstractNum>
+  <w:abstractNum w:abstractNumId="41">
     <w:nsid w:val="7F5836C5"/>
     <w:multiLevelType w:val="hybridMultilevel"/>
     <w:tmpl w:val="A4525AA6"/>
@@ -9357,10 +9933,10 @@
     <w:abstractNumId w:val="0"/>
   </w:num>
   <w:num w:numId="2">
-    <w:abstractNumId w:val="25"/>
+    <w:abstractNumId w:val="26"/>
   </w:num>
   <w:num w:numId="3">
-    <w:abstractNumId w:val="30"/>
+    <w:abstractNumId w:val="34"/>
   </w:num>
   <w:num w:numId="4">
     <w:abstractNumId w:val="16"/>
@@ -9372,7 +9948,7 @@
     <w:abstractNumId w:val="2"/>
   </w:num>
   <w:num w:numId="7">
-    <w:abstractNumId w:val="28"/>
+    <w:abstractNumId w:val="31"/>
   </w:num>
   <w:num w:numId="8">
     <w:abstractNumId w:val="8"/>
@@ -9381,13 +9957,13 @@
     <w:abstractNumId w:val="1"/>
   </w:num>
   <w:num w:numId="10">
-    <w:abstractNumId w:val="31"/>
+    <w:abstractNumId w:val="35"/>
   </w:num>
   <w:num w:numId="11">
-    <w:abstractNumId w:val="18"/>
+    <w:abstractNumId w:val="19"/>
   </w:num>
   <w:num w:numId="12">
-    <w:abstractNumId w:val="34"/>
+    <w:abstractNumId w:val="38"/>
   </w:num>
   <w:num w:numId="13">
     <w:abstractNumId w:val="3"/>
@@ -9399,16 +9975,16 @@
     <w:abstractNumId w:val="6"/>
   </w:num>
   <w:num w:numId="16">
-    <w:abstractNumId w:val="27"/>
+    <w:abstractNumId w:val="30"/>
   </w:num>
   <w:num w:numId="17">
-    <w:abstractNumId w:val="35"/>
+    <w:abstractNumId w:val="39"/>
   </w:num>
   <w:num w:numId="18">
-    <w:abstractNumId w:val="23"/>
+    <w:abstractNumId w:val="24"/>
   </w:num>
   <w:num w:numId="19">
-    <w:abstractNumId w:val="24"/>
+    <w:abstractNumId w:val="25"/>
   </w:num>
   <w:num w:numId="20">
     <w:abstractNumId w:val="13"/>
@@ -9417,25 +9993,25 @@
     <w:abstractNumId w:val="10"/>
   </w:num>
   <w:num w:numId="22">
-    <w:abstractNumId w:val="29"/>
+    <w:abstractNumId w:val="33"/>
   </w:num>
   <w:num w:numId="23">
     <w:abstractNumId w:val="5"/>
   </w:num>
   <w:num w:numId="24">
-    <w:abstractNumId w:val="19"/>
+    <w:abstractNumId w:val="20"/>
   </w:num>
   <w:num w:numId="25">
-    <w:abstractNumId w:val="33"/>
+    <w:abstractNumId w:val="37"/>
   </w:num>
   <w:num w:numId="26">
-    <w:abstractNumId w:val="26"/>
+    <w:abstractNumId w:val="28"/>
   </w:num>
   <w:num w:numId="27">
-    <w:abstractNumId w:val="20"/>
+    <w:abstractNumId w:val="21"/>
   </w:num>
   <w:num w:numId="28">
-    <w:abstractNumId w:val="22"/>
+    <w:abstractNumId w:val="23"/>
   </w:num>
   <w:num w:numId="29">
     <w:abstractNumId w:val="4"/>
@@ -9444,13 +10020,13 @@
     <w:abstractNumId w:val="11"/>
   </w:num>
   <w:num w:numId="31">
-    <w:abstractNumId w:val="32"/>
+    <w:abstractNumId w:val="36"/>
   </w:num>
   <w:num w:numId="32">
     <w:abstractNumId w:val="15"/>
   </w:num>
   <w:num w:numId="33">
-    <w:abstractNumId w:val="21"/>
+    <w:abstractNumId w:val="22"/>
   </w:num>
   <w:num w:numId="34">
     <w:abstractNumId w:val="14"/>
@@ -9462,7 +10038,22 @@
     <w:abstractNumId w:val="17"/>
   </w:num>
   <w:num w:numId="37">
-    <w:abstractNumId w:val="36"/>
+    <w:abstractNumId w:val="41"/>
+  </w:num>
+  <w:num w:numId="38">
+    <w:abstractNumId w:val="32"/>
+  </w:num>
+  <w:num w:numId="39">
+    <w:abstractNumId w:val="29"/>
+  </w:num>
+  <w:num w:numId="40">
+    <w:abstractNumId w:val="40"/>
+  </w:num>
+  <w:num w:numId="41">
+    <w:abstractNumId w:val="18"/>
+  </w:num>
+  <w:num w:numId="42">
+    <w:abstractNumId w:val="27"/>
   </w:num>
 </w:numbering>
 </file>
@@ -10249,7 +10840,7 @@
 </file>
 
 <file path=customXml/itemProps1.xml><?xml version="1.0" encoding="utf-8"?>
-<ds:datastoreItem xmlns:ds="http://schemas.openxmlformats.org/officeDocument/2006/customXml" ds:itemID="{13134CE0-56E2-4DAD-B368-CEAD817D9F71}">
+<ds:datastoreItem xmlns:ds="http://schemas.openxmlformats.org/officeDocument/2006/customXml" ds:itemID="{C06924EE-EEC9-43EB-BDCA-295D79A45E7E}">
   <ds:schemaRefs>
     <ds:schemaRef ds:uri="http://schemas.openxmlformats.org/officeDocument/2006/bibliography"/>
   </ds:schemaRefs>

</xml_diff>